<commit_message>
[Freddy], Se añade el comentario en el archivo .docx
</commit_message>
<xml_diff>
--- a/Mi archivo.docx
+++ b/Mi archivo.docx
@@ -13,6 +13,26 @@
           <w:lang w:val="es-ES"/>
         </w:rPr>
         <w:t>Mi archivo.</w:t>
+      </w:r>
+    </w:p>
+    <w:p>
+      <w:pPr>
+        <w:rPr>
+          <w:lang w:val="es-ES"/>
+        </w:rPr>
+      </w:pPr>
+    </w:p>
+    <w:p>
+      <w:pPr>
+        <w:rPr>
+          <w:lang w:val="es-ES"/>
+        </w:rPr>
+      </w:pPr>
+      <w:r>
+        <w:rPr>
+          <w:lang w:val="es-ES"/>
+        </w:rPr>
+        <w:t>Incluyo mi comentario</w:t>
       </w:r>
     </w:p>
     <w:sectPr>

</xml_diff>

<commit_message>
[Freddy] , Se incluye una nota en el archivo
</commit_message>
<xml_diff>
--- a/Mi archivo.docx
+++ b/Mi archivo.docx
@@ -33,6 +33,26 @@
           <w:lang w:val="es-ES"/>
         </w:rPr>
         <w:t>Incluyo mi comentario</w:t>
+      </w:r>
+    </w:p>
+    <w:p>
+      <w:pPr>
+        <w:rPr>
+          <w:lang w:val="es-ES"/>
+        </w:rPr>
+      </w:pPr>
+    </w:p>
+    <w:p>
+      <w:pPr>
+        <w:rPr>
+          <w:lang w:val="es-ES"/>
+        </w:rPr>
+      </w:pPr>
+      <w:r>
+        <w:rPr>
+          <w:lang w:val="es-ES"/>
+        </w:rPr>
+        <w:t>Asigno una nota 8</w:t>
       </w:r>
     </w:p>
     <w:sectPr>

</xml_diff>